<commit_message>
Continue with Wk 6 for Coursera Stanford ML
</commit_message>
<xml_diff>
--- a/MachineLearning/Coursera/StanfordMachineLearning/Week6_AdviceForApplyingML/Week_6_2_BiasVsVariance.docx
+++ b/MachineLearning/Coursera/StanfordMachineLearning/Week6_AdviceForApplyingML/Week_6_2_BiasVsVariance.docx
@@ -1,6 +1,6 @@
 
 <file path=word/document.xml><?xml version="1.0" encoding="utf-8"?>
-<w:document xmlns:wpc="http://schemas.microsoft.com/office/word/2010/wordprocessingCanvas" xmlns:mc="http://schemas.openxmlformats.org/markup-compatibility/2006" xmlns:o="urn:schemas-microsoft-com:office:office" xmlns:r="http://schemas.openxmlformats.org/officeDocument/2006/relationships" xmlns:m="http://schemas.openxmlformats.org/officeDocument/2006/math" xmlns:v="urn:schemas-microsoft-com:vml" xmlns:wp14="http://schemas.microsoft.com/office/word/2010/wordprocessingDrawing" xmlns:wp="http://schemas.openxmlformats.org/drawingml/2006/wordprocessingDrawing" xmlns:w10="urn:schemas-microsoft-com:office:word" xmlns:w="http://schemas.openxmlformats.org/wordprocessingml/2006/main" xmlns:w14="http://schemas.microsoft.com/office/word/2010/wordml" xmlns:w15="http://schemas.microsoft.com/office/word/2012/wordml" xmlns:wpg="http://schemas.microsoft.com/office/word/2010/wordprocessingGroup" xmlns:wpi="http://schemas.microsoft.com/office/word/2010/wordprocessingInk" xmlns:wne="http://schemas.microsoft.com/office/word/2006/wordml" xmlns:wps="http://schemas.microsoft.com/office/word/2010/wordprocessingShape" mc:Ignorable="w14 w15 wp14">
+<w:document xmlns:wpc="http://schemas.microsoft.com/office/word/2010/wordprocessingCanvas" xmlns:cx="http://schemas.microsoft.com/office/drawing/2014/chartex" xmlns:cx1="http://schemas.microsoft.com/office/drawing/2015/9/8/chartex" xmlns:cx2="http://schemas.microsoft.com/office/drawing/2015/10/21/chartex" xmlns:cx3="http://schemas.microsoft.com/office/drawing/2016/5/9/chartex" xmlns:cx4="http://schemas.microsoft.com/office/drawing/2016/5/10/chartex" xmlns:cx5="http://schemas.microsoft.com/office/drawing/2016/5/11/chartex" xmlns:cx6="http://schemas.microsoft.com/office/drawing/2016/5/12/chartex" xmlns:cx7="http://schemas.microsoft.com/office/drawing/2016/5/13/chartex" xmlns:cx8="http://schemas.microsoft.com/office/drawing/2016/5/14/chartex" xmlns:mc="http://schemas.openxmlformats.org/markup-compatibility/2006" xmlns:aink="http://schemas.microsoft.com/office/drawing/2016/ink" xmlns:am3d="http://schemas.microsoft.com/office/drawing/2017/model3d" xmlns:o="urn:schemas-microsoft-com:office:office" xmlns:r="http://schemas.openxmlformats.org/officeDocument/2006/relationships" xmlns:m="http://schemas.openxmlformats.org/officeDocument/2006/math" xmlns:v="urn:schemas-microsoft-com:vml" xmlns:wp14="http://schemas.microsoft.com/office/word/2010/wordprocessingDrawing" xmlns:wp="http://schemas.openxmlformats.org/drawingml/2006/wordprocessingDrawing" xmlns:w10="urn:schemas-microsoft-com:office:word" xmlns:w="http://schemas.openxmlformats.org/wordprocessingml/2006/main" xmlns:w14="http://schemas.microsoft.com/office/word/2010/wordml" xmlns:w15="http://schemas.microsoft.com/office/word/2012/wordml" xmlns:w16cid="http://schemas.microsoft.com/office/word/2016/wordml/cid" xmlns:w16se="http://schemas.microsoft.com/office/word/2015/wordml/symex" xmlns:wpg="http://schemas.microsoft.com/office/word/2010/wordprocessingGroup" xmlns:wpi="http://schemas.microsoft.com/office/word/2010/wordprocessingInk" xmlns:wne="http://schemas.microsoft.com/office/word/2006/wordml" xmlns:wps="http://schemas.microsoft.com/office/word/2010/wordprocessingShape" mc:Ignorable="w14 w15 w16se w16cid wp14">
   <w:body>
     <w:p>
       <w:pPr>
@@ -45,27 +45,1301 @@
         <w:pStyle w:val="ListBullet"/>
         <w:numPr>
           <w:ilvl w:val="0"/>
+          <w:numId w:val="4"/>
+        </w:numPr>
+        <w:jc w:val="center"/>
+        <w:rPr>
+          <w:b/>
+          <w:u w:val="single"/>
+        </w:rPr>
+      </w:pPr>
+      <w:r>
+        <w:rPr>
+          <w:b/>
+          <w:u w:val="single"/>
+        </w:rPr>
+        <w:t>DIAGNOSING BIAS VS. VARIANCE</w:t>
+      </w:r>
+    </w:p>
+    <w:p>
+      <w:pPr>
+        <w:pStyle w:val="ListBullet"/>
+        <w:numPr>
+          <w:ilvl w:val="0"/>
           <w:numId w:val="0"/>
         </w:numPr>
+        <w:ind w:left="360" w:hanging="360"/>
         <w:jc w:val="center"/>
         <w:rPr>
           <w:b/>
           <w:u w:val="single"/>
         </w:rPr>
       </w:pPr>
-      <w:r>
-        <w:rPr>
-          <w:b/>
+    </w:p>
+    <w:p>
+      <w:pPr>
+        <w:pStyle w:val="ListBullet"/>
+      </w:pPr>
+      <w:r>
+        <w:t xml:space="preserve">If </w:t>
+      </w:r>
+      <w:r>
+        <w:t xml:space="preserve">running a </w:t>
+      </w:r>
+      <w:r>
+        <w:t xml:space="preserve">learning algorithm </w:t>
+      </w:r>
+      <w:r>
+        <w:t>+ it doesn't do as well as you we</w:t>
+      </w:r>
+      <w:r>
+        <w:t xml:space="preserve">re hoping, almost all the time it will be </w:t>
+      </w:r>
+      <w:r>
+        <w:t xml:space="preserve">b/c </w:t>
+      </w:r>
+      <w:r>
+        <w:t xml:space="preserve">you have either a </w:t>
+      </w:r>
+      <w:r>
+        <w:rPr>
+          <w:b/>
+        </w:rPr>
+        <w:t>high bias problem</w:t>
+      </w:r>
+      <w:r>
+        <w:t xml:space="preserve"> or a </w:t>
+      </w:r>
+      <w:r>
+        <w:rPr>
+          <w:b/>
+        </w:rPr>
+        <w:t>high variance problem</w:t>
+      </w:r>
+      <w:r>
+        <w:t xml:space="preserve"> (</w:t>
+      </w:r>
+      <w:r>
+        <w:t xml:space="preserve">either an </w:t>
+      </w:r>
+      <w:r>
+        <w:rPr>
+          <w:b/>
+        </w:rPr>
+        <w:t>underfitting</w:t>
+      </w:r>
+      <w:r>
+        <w:t xml:space="preserve"> problem or an </w:t>
+      </w:r>
+      <w:r>
+        <w:rPr>
+          <w:b/>
+        </w:rPr>
+        <w:t>overfitting</w:t>
+      </w:r>
+      <w:r>
+        <w:t xml:space="preserve"> pr</w:t>
+      </w:r>
+      <w:r>
+        <w:t>oblem)</w:t>
+      </w:r>
+    </w:p>
+    <w:p>
+      <w:pPr>
+        <w:pStyle w:val="ListBullet"/>
+      </w:pPr>
+      <w:r>
+        <w:t xml:space="preserve">In this case, </w:t>
+      </w:r>
+      <w:r>
+        <w:t xml:space="preserve">it's very important to figure out which of these </w:t>
+      </w:r>
+      <w:r>
+        <w:t xml:space="preserve">2 </w:t>
+      </w:r>
+      <w:r>
+        <w:t xml:space="preserve">problems </w:t>
+      </w:r>
+      <w:r>
+        <w:t xml:space="preserve">it is, bias or variance, </w:t>
+      </w:r>
+      <w:r>
+        <w:t xml:space="preserve">or a bit of both </w:t>
+      </w:r>
+    </w:p>
+    <w:p>
+      <w:pPr>
+        <w:pStyle w:val="ListBullet"/>
+      </w:pPr>
+      <w:r>
+        <w:t xml:space="preserve">Knowing </w:t>
+      </w:r>
+      <w:r>
+        <w:t xml:space="preserve">which of these </w:t>
+      </w:r>
+      <w:r>
+        <w:t xml:space="preserve">2 </w:t>
+      </w:r>
+      <w:r>
+        <w:t xml:space="preserve">things is happening </w:t>
+      </w:r>
+      <w:r>
+        <w:t xml:space="preserve">gives </w:t>
+      </w:r>
+      <w:r>
+        <w:t>a very strong indicator for whether the</w:t>
+      </w:r>
+      <w:r>
+        <w:t>re are</w:t>
+      </w:r>
+      <w:r>
+        <w:t xml:space="preserve"> </w:t>
+      </w:r>
+    </w:p>
+    <w:p>
+      <w:pPr>
+        <w:pStyle w:val="ListBullet"/>
+      </w:pPr>
+      <w:r>
+        <w:t xml:space="preserve">If </w:t>
+      </w:r>
+      <w:r>
+        <w:t xml:space="preserve">you fit </w:t>
+      </w:r>
+      <w:r>
+        <w:t>a too-</w:t>
+      </w:r>
+      <w:r>
+        <w:t xml:space="preserve">simple hypothesis, </w:t>
+      </w:r>
+      <w:r>
+        <w:t xml:space="preserve">it looks </w:t>
+      </w:r>
+      <w:r>
+        <w:t xml:space="preserve">like a straight line </w:t>
+      </w:r>
+      <w:r>
+        <w:t xml:space="preserve">through data </w:t>
+      </w:r>
+      <w:r>
+        <w:t>that that underfits</w:t>
+      </w:r>
+      <w:r>
+        <w:t xml:space="preserve"> it</w:t>
+      </w:r>
+      <w:r>
+        <w:t xml:space="preserve">. </w:t>
+      </w:r>
+    </w:p>
+    <w:p>
+      <w:pPr>
+        <w:pStyle w:val="ListBullet"/>
+      </w:pPr>
+      <w:r>
+        <w:t xml:space="preserve">If you fit a </w:t>
+      </w:r>
+      <w:r>
+        <w:t>too-</w:t>
+      </w:r>
+      <w:r>
+        <w:t xml:space="preserve">complex hypothesis, </w:t>
+      </w:r>
+      <w:r>
+        <w:t xml:space="preserve">it </w:t>
+      </w:r>
+      <w:r>
+        <w:t xml:space="preserve">might fit </w:t>
+      </w:r>
+      <w:r>
+        <w:t xml:space="preserve">a training set perfectly, </w:t>
+      </w:r>
+      <w:r>
+        <w:t xml:space="preserve">but overfit </w:t>
+      </w:r>
+      <w:r>
+        <w:t xml:space="preserve">new </w:t>
+      </w:r>
+      <w:r>
+        <w:t xml:space="preserve">data </w:t>
+      </w:r>
+    </w:p>
+    <w:p>
+      <w:pPr>
+        <w:pStyle w:val="ListBullet"/>
+      </w:pPr>
+      <w:r>
+        <w:t xml:space="preserve">We want a </w:t>
+      </w:r>
+      <w:r>
+        <w:t>hypothesis of some intermediate level of complexity</w:t>
+      </w:r>
+      <w:r>
+        <w:t xml:space="preserve">, </w:t>
+      </w:r>
+      <w:r>
+        <w:t xml:space="preserve">maybe </w:t>
+      </w:r>
+      <w:r>
+        <w:t xml:space="preserve">a 2 </w:t>
+      </w:r>
+      <w:r>
+        <w:t xml:space="preserve">degree </w:t>
+      </w:r>
+      <w:r>
+        <w:t xml:space="preserve">polynomials, </w:t>
+      </w:r>
+      <w:r>
+        <w:t xml:space="preserve">not too low </w:t>
+      </w:r>
+      <w:r>
+        <w:t xml:space="preserve">and </w:t>
+      </w:r>
+      <w:r>
+        <w:t xml:space="preserve">not too high </w:t>
+      </w:r>
+      <w:r>
+        <w:t>of a degree</w:t>
+      </w:r>
+    </w:p>
+    <w:p>
+      <w:pPr>
+        <w:pStyle w:val="ListBullet"/>
+        <w:tabs>
+          <w:tab w:val="clear" w:pos="360"/>
+          <w:tab w:val="num" w:pos="720"/>
+        </w:tabs>
+        <w:ind w:left="720"/>
+      </w:pPr>
+      <w:r>
+        <w:t xml:space="preserve">i.e. want a degree that </w:t>
+      </w:r>
+      <w:r>
+        <w:t xml:space="preserve">gives you best generalization error. </w:t>
+      </w:r>
+    </w:p>
+    <w:p>
+      <w:pPr>
+        <w:pStyle w:val="ListBullet"/>
+        <w:numPr>
+          <w:ilvl w:val="0"/>
+          <w:numId w:val="0"/>
+        </w:numPr>
+        <w:ind w:left="1080" w:firstLine="360"/>
+      </w:pPr>
+      <w:r>
+        <w:rPr>
+          <w:noProof/>
+        </w:rPr>
+        <w:drawing>
+          <wp:inline distT="0" distB="0" distL="0" distR="0" wp14:anchorId="1DF3C25C" wp14:editId="6594CEF9">
+            <wp:extent cx="3663975" cy="1496906"/>
+            <wp:effectExtent l="0" t="0" r="0" b="8255"/>
+            <wp:docPr id="1" name="Picture 1"/>
+            <wp:cNvGraphicFramePr>
+              <a:graphicFrameLocks xmlns:a="http://schemas.openxmlformats.org/drawingml/2006/main" noChangeAspect="1"/>
+            </wp:cNvGraphicFramePr>
+            <a:graphic xmlns:a="http://schemas.openxmlformats.org/drawingml/2006/main">
+              <a:graphicData uri="http://schemas.openxmlformats.org/drawingml/2006/picture">
+                <pic:pic xmlns:pic="http://schemas.openxmlformats.org/drawingml/2006/picture">
+                  <pic:nvPicPr>
+                    <pic:cNvPr id="1" name=""/>
+                    <pic:cNvPicPr/>
+                  </pic:nvPicPr>
+                  <pic:blipFill>
+                    <a:blip r:embed="rId7"/>
+                    <a:stretch>
+                      <a:fillRect/>
+                    </a:stretch>
+                  </pic:blipFill>
+                  <pic:spPr>
+                    <a:xfrm>
+                      <a:off x="0" y="0"/>
+                      <a:ext cx="3694715" cy="1509465"/>
+                    </a:xfrm>
+                    <a:prstGeom prst="rect">
+                      <a:avLst/>
+                    </a:prstGeom>
+                  </pic:spPr>
+                </pic:pic>
+              </a:graphicData>
+            </a:graphic>
+          </wp:inline>
+        </w:drawing>
+      </w:r>
+    </w:p>
+    <w:p>
+      <w:pPr>
+        <w:pStyle w:val="ListBullet"/>
+      </w:pPr>
+      <w:r>
+        <w:t>Remember the</w:t>
+      </w:r>
+      <w:r>
+        <w:t xml:space="preserve"> </w:t>
+      </w:r>
+      <w:r>
+        <w:rPr>
+          <w:b/>
+        </w:rPr>
+        <w:t>training error</w:t>
+      </w:r>
+      <w:r>
+        <w:t xml:space="preserve"> and </w:t>
+      </w:r>
+      <w:r>
+        <w:rPr>
+          <w:b/>
+        </w:rPr>
+        <w:t>cross validation error</w:t>
+      </w:r>
+      <w:r>
+        <w:t xml:space="preserve"> </w:t>
+      </w:r>
+    </w:p>
+    <w:p>
+      <w:pPr>
+        <w:pStyle w:val="ListBullet"/>
+        <w:numPr>
+          <w:ilvl w:val="0"/>
+          <w:numId w:val="0"/>
+        </w:numPr>
+        <w:ind w:left="1080" w:firstLine="360"/>
+      </w:pPr>
+      <w:r>
+        <w:rPr>
+          <w:noProof/>
+        </w:rPr>
+        <w:drawing>
+          <wp:inline distT="0" distB="0" distL="0" distR="0" wp14:anchorId="6CC73B13" wp14:editId="0CF19A54">
+            <wp:extent cx="3971925" cy="750657"/>
+            <wp:effectExtent l="0" t="0" r="0" b="0"/>
+            <wp:docPr id="2" name="Picture 2"/>
+            <wp:cNvGraphicFramePr>
+              <a:graphicFrameLocks xmlns:a="http://schemas.openxmlformats.org/drawingml/2006/main" noChangeAspect="1"/>
+            </wp:cNvGraphicFramePr>
+            <a:graphic xmlns:a="http://schemas.openxmlformats.org/drawingml/2006/main">
+              <a:graphicData uri="http://schemas.openxmlformats.org/drawingml/2006/picture">
+                <pic:pic xmlns:pic="http://schemas.openxmlformats.org/drawingml/2006/picture">
+                  <pic:nvPicPr>
+                    <pic:cNvPr id="1" name=""/>
+                    <pic:cNvPicPr/>
+                  </pic:nvPicPr>
+                  <pic:blipFill>
+                    <a:blip r:embed="rId8"/>
+                    <a:stretch>
+                      <a:fillRect/>
+                    </a:stretch>
+                  </pic:blipFill>
+                  <pic:spPr>
+                    <a:xfrm>
+                      <a:off x="0" y="0"/>
+                      <a:ext cx="3987324" cy="753567"/>
+                    </a:xfrm>
+                    <a:prstGeom prst="rect">
+                      <a:avLst/>
+                    </a:prstGeom>
+                  </pic:spPr>
+                </pic:pic>
+              </a:graphicData>
+            </a:graphic>
+          </wp:inline>
+        </w:drawing>
+      </w:r>
+    </w:p>
+    <w:p>
+      <w:pPr>
+        <w:pStyle w:val="ListBullet"/>
+        <w:tabs>
+          <w:tab w:val="clear" w:pos="360"/>
+          <w:tab w:val="num" w:pos="720"/>
+        </w:tabs>
+        <w:ind w:left="720"/>
+      </w:pPr>
+      <w:r>
+        <w:t>i.e.</w:t>
+      </w:r>
+      <w:r>
+        <w:t xml:space="preserve"> the </w:t>
+      </w:r>
+      <w:r>
+        <w:rPr>
+          <w:b/>
+        </w:rPr>
+        <w:t>average squared error</w:t>
+      </w:r>
+      <w:r>
+        <w:t xml:space="preserve"> as measured on </w:t>
+      </w:r>
+      <w:r>
+        <w:t>either set</w:t>
+      </w:r>
+    </w:p>
+    <w:p>
+      <w:pPr>
+        <w:pStyle w:val="ListBullet"/>
+      </w:pPr>
+      <w:r>
+        <w:t xml:space="preserve">Now let's plot </w:t>
+      </w:r>
+      <w:r>
+        <w:t>the hypothesis error as a function of the degree of polynomial d</w:t>
+      </w:r>
+    </w:p>
+    <w:p>
+      <w:pPr>
+        <w:pStyle w:val="ListBullet"/>
+        <w:numPr>
+          <w:ilvl w:val="0"/>
+          <w:numId w:val="0"/>
+        </w:numPr>
+        <w:ind w:firstLine="720"/>
+      </w:pPr>
+      <w:r>
+        <w:rPr>
+          <w:noProof/>
+        </w:rPr>
+        <w:drawing>
+          <wp:inline distT="0" distB="0" distL="0" distR="0" wp14:anchorId="12274C66" wp14:editId="0A641915">
+            <wp:extent cx="4318000" cy="1479007"/>
+            <wp:effectExtent l="0" t="0" r="6350" b="6985"/>
+            <wp:docPr id="3" name="Picture 3"/>
+            <wp:cNvGraphicFramePr>
+              <a:graphicFrameLocks xmlns:a="http://schemas.openxmlformats.org/drawingml/2006/main" noChangeAspect="1"/>
+            </wp:cNvGraphicFramePr>
+            <a:graphic xmlns:a="http://schemas.openxmlformats.org/drawingml/2006/main">
+              <a:graphicData uri="http://schemas.openxmlformats.org/drawingml/2006/picture">
+                <pic:pic xmlns:pic="http://schemas.openxmlformats.org/drawingml/2006/picture">
+                  <pic:nvPicPr>
+                    <pic:cNvPr id="1" name=""/>
+                    <pic:cNvPicPr/>
+                  </pic:nvPicPr>
+                  <pic:blipFill>
+                    <a:blip r:embed="rId9"/>
+                    <a:stretch>
+                      <a:fillRect/>
+                    </a:stretch>
+                  </pic:blipFill>
+                  <pic:spPr>
+                    <a:xfrm>
+                      <a:off x="0" y="0"/>
+                      <a:ext cx="4327512" cy="1482265"/>
+                    </a:xfrm>
+                    <a:prstGeom prst="rect">
+                      <a:avLst/>
+                    </a:prstGeom>
+                  </pic:spPr>
+                </pic:pic>
+              </a:graphicData>
+            </a:graphic>
+          </wp:inline>
+        </w:drawing>
+      </w:r>
+    </w:p>
+    <w:p>
+      <w:pPr>
+        <w:pStyle w:val="ListBullet"/>
+      </w:pPr>
+      <w:r>
+        <w:t>W</w:t>
+      </w:r>
+      <w:r>
+        <w:t xml:space="preserve">here maybe d </w:t>
+      </w:r>
+      <w:r>
+        <w:t xml:space="preserve">= </w:t>
+      </w:r>
+      <w:r>
+        <w:t xml:space="preserve">1, </w:t>
+      </w:r>
+      <w:r>
+        <w:t xml:space="preserve">we’re fitting very simple functions, when </w:t>
+      </w:r>
+      <w:r>
+        <w:t xml:space="preserve">d </w:t>
+      </w:r>
+      <w:r>
+        <w:t xml:space="preserve">= </w:t>
+      </w:r>
+      <w:r>
+        <w:t xml:space="preserve">4 or </w:t>
+      </w:r>
+      <w:r>
+        <w:t>more, we’re fitting very complex, high-</w:t>
+      </w:r>
+      <w:r>
+        <w:t xml:space="preserve">order polynomials that might fit the training set </w:t>
+      </w:r>
+      <w:r>
+        <w:t xml:space="preserve">w/ </w:t>
+      </w:r>
+      <w:r>
+        <w:t xml:space="preserve">much more complex functions </w:t>
+      </w:r>
+    </w:p>
+    <w:p>
+      <w:pPr>
+        <w:pStyle w:val="ListBullet"/>
+      </w:pPr>
+      <w:r>
+        <w:t xml:space="preserve">Let's start with </w:t>
+      </w:r>
+      <w:r>
+        <w:rPr>
           <w:u w:val="single"/>
         </w:rPr>
-        <w:t xml:space="preserve">I. </w:t>
-      </w:r>
-      <w:r>
-        <w:rPr>
-          <w:b/>
-          <w:u w:val="single"/>
-        </w:rPr>
-        <w:t>DIAGNOSING BIAS VS. VARIANCE</w:t>
+        <w:t>the training error</w:t>
+      </w:r>
+      <w:r>
+        <w:t xml:space="preserve">. </w:t>
+      </w:r>
+    </w:p>
+    <w:p>
+      <w:pPr>
+        <w:pStyle w:val="ListBullet"/>
+      </w:pPr>
+      <w:r>
+        <w:t xml:space="preserve">As we increase the degree of the polynomial, we're going to fit our training set better </w:t>
+      </w:r>
+      <w:r>
+        <w:t xml:space="preserve">+ </w:t>
+      </w:r>
+      <w:r>
+        <w:t xml:space="preserve">better and so, if d </w:t>
+      </w:r>
+      <w:r>
+        <w:t xml:space="preserve">= 1, we’ll have a very </w:t>
+      </w:r>
+      <w:r>
+        <w:t xml:space="preserve">high training error. </w:t>
+      </w:r>
+    </w:p>
+    <w:p>
+      <w:pPr>
+        <w:pStyle w:val="ListBullet"/>
+      </w:pPr>
+      <w:r>
+        <w:lastRenderedPageBreak/>
+        <w:t>If we have a very high-</w:t>
+      </w:r>
+      <w:r>
+        <w:t>degree polynomial, our training e</w:t>
+      </w:r>
+      <w:r>
+        <w:t xml:space="preserve">rror is going to be very low, maybe even 0 if </w:t>
+      </w:r>
+      <w:r>
+        <w:t xml:space="preserve">it fit the training set </w:t>
+      </w:r>
+      <w:r>
+        <w:t xml:space="preserve">that </w:t>
+      </w:r>
+      <w:r>
+        <w:t xml:space="preserve">well. </w:t>
+      </w:r>
+    </w:p>
+    <w:p>
+      <w:pPr>
+        <w:pStyle w:val="ListBullet"/>
+      </w:pPr>
+      <w:r>
+        <w:t xml:space="preserve">As </w:t>
+      </w:r>
+      <w:r>
+        <w:t xml:space="preserve">we increase of </w:t>
+      </w:r>
+      <w:r>
+        <w:t xml:space="preserve">d, </w:t>
+      </w:r>
+      <w:r>
+        <w:t>typically the training error</w:t>
+      </w:r>
+      <w:r>
+        <w:t>,</w:t>
+      </w:r>
+      <w:r>
+        <w:t xml:space="preserve"> </w:t>
+      </w:r>
+      <w:r>
+        <w:t>J_train(</w:t>
+      </w:r>
+      <w:r>
+        <w:rPr>
+          <w:rFonts w:cstheme="minorHAnsi"/>
+        </w:rPr>
+        <w:t>Ө</w:t>
+      </w:r>
+      <w:r>
+        <w:t>), decreases</w:t>
+      </w:r>
+    </w:p>
+    <w:p>
+      <w:pPr>
+        <w:pStyle w:val="ListBullet"/>
+        <w:numPr>
+          <w:ilvl w:val="0"/>
+          <w:numId w:val="0"/>
+        </w:numPr>
+        <w:ind w:left="1080" w:firstLine="360"/>
+      </w:pPr>
+      <w:r>
+        <w:rPr>
+          <w:noProof/>
+        </w:rPr>
+        <w:drawing>
+          <wp:inline distT="0" distB="0" distL="0" distR="0" wp14:anchorId="06C02A1D" wp14:editId="2B9581EB">
+            <wp:extent cx="4055533" cy="1392140"/>
+            <wp:effectExtent l="0" t="0" r="2540" b="0"/>
+            <wp:docPr id="4" name="Picture 4"/>
+            <wp:cNvGraphicFramePr>
+              <a:graphicFrameLocks xmlns:a="http://schemas.openxmlformats.org/drawingml/2006/main" noChangeAspect="1"/>
+            </wp:cNvGraphicFramePr>
+            <a:graphic xmlns:a="http://schemas.openxmlformats.org/drawingml/2006/main">
+              <a:graphicData uri="http://schemas.openxmlformats.org/drawingml/2006/picture">
+                <pic:pic xmlns:pic="http://schemas.openxmlformats.org/drawingml/2006/picture">
+                  <pic:nvPicPr>
+                    <pic:cNvPr id="1" name=""/>
+                    <pic:cNvPicPr/>
+                  </pic:nvPicPr>
+                  <pic:blipFill>
+                    <a:blip r:embed="rId10"/>
+                    <a:stretch>
+                      <a:fillRect/>
+                    </a:stretch>
+                  </pic:blipFill>
+                  <pic:spPr>
+                    <a:xfrm>
+                      <a:off x="0" y="0"/>
+                      <a:ext cx="4070151" cy="1397158"/>
+                    </a:xfrm>
+                    <a:prstGeom prst="rect">
+                      <a:avLst/>
+                    </a:prstGeom>
+                  </pic:spPr>
+                </pic:pic>
+              </a:graphicData>
+            </a:graphic>
+          </wp:inline>
+        </w:drawing>
+      </w:r>
+    </w:p>
+    <w:p>
+      <w:pPr>
+        <w:pStyle w:val="ListBullet"/>
+      </w:pPr>
+      <w:r>
+        <w:t xml:space="preserve">Next, let's look at the </w:t>
+      </w:r>
+      <w:r>
+        <w:t xml:space="preserve">CV </w:t>
+      </w:r>
+      <w:r>
+        <w:t>error</w:t>
+      </w:r>
+      <w:r>
+        <w:t xml:space="preserve"> (</w:t>
+      </w:r>
+      <w:r>
+        <w:t xml:space="preserve">if we </w:t>
+      </w:r>
+      <w:r>
+        <w:t xml:space="preserve">were to plot the test set error, we'd </w:t>
+      </w:r>
+      <w:r>
+        <w:t xml:space="preserve">get a pretty similar result to the </w:t>
+      </w:r>
+      <w:r>
+        <w:t>CV error)</w:t>
+      </w:r>
+    </w:p>
+    <w:p>
+      <w:pPr>
+        <w:pStyle w:val="ListBullet"/>
+      </w:pPr>
+      <w:r>
+        <w:t>If we fit</w:t>
+      </w:r>
+      <w:r>
+        <w:t xml:space="preserve"> an intermediate-degree polynomial, d= 2, we’</w:t>
+      </w:r>
+      <w:r>
+        <w:t xml:space="preserve">re going to have a much lower </w:t>
+      </w:r>
+      <w:r>
+        <w:t xml:space="preserve">CV error b/c </w:t>
+      </w:r>
+      <w:r>
+        <w:t xml:space="preserve">we </w:t>
+      </w:r>
+      <w:r>
+        <w:t xml:space="preserve">find </w:t>
+      </w:r>
+      <w:r>
+        <w:t xml:space="preserve">a much better fit to the data. </w:t>
+      </w:r>
+    </w:p>
+    <w:p>
+      <w:pPr>
+        <w:pStyle w:val="ListBullet"/>
+      </w:pPr>
+      <w:r>
+        <w:t xml:space="preserve">Conversely </w:t>
+      </w:r>
+      <w:r>
+        <w:t xml:space="preserve">if d were too high, d </w:t>
+      </w:r>
+      <w:r>
+        <w:t>= 4</w:t>
+      </w:r>
+      <w:r>
+        <w:t xml:space="preserve">, then we're again </w:t>
+      </w:r>
+      <w:r>
+        <w:rPr>
+          <w:i/>
+        </w:rPr>
+        <w:t>overfitting</w:t>
+      </w:r>
+      <w:r>
+        <w:t xml:space="preserve"> </w:t>
+      </w:r>
+      <w:r>
+        <w:t xml:space="preserve">+ </w:t>
+      </w:r>
+      <w:r>
+        <w:t xml:space="preserve">end up </w:t>
+      </w:r>
+      <w:r>
+        <w:t xml:space="preserve">w/ </w:t>
+      </w:r>
+      <w:r>
+        <w:t xml:space="preserve">a high value for </w:t>
+      </w:r>
+      <w:r>
+        <w:t>J_cv(</w:t>
+      </w:r>
+      <w:r>
+        <w:rPr>
+          <w:rFonts w:cstheme="minorHAnsi"/>
+        </w:rPr>
+        <w:t>Ө</w:t>
+      </w:r>
+      <w:r>
+        <w:t xml:space="preserve">) </w:t>
+      </w:r>
+    </w:p>
+    <w:p>
+      <w:pPr>
+        <w:pStyle w:val="ListBullet"/>
+        <w:numPr>
+          <w:ilvl w:val="0"/>
+          <w:numId w:val="0"/>
+        </w:numPr>
+        <w:ind w:firstLine="720"/>
+      </w:pPr>
+      <w:r>
+        <w:rPr>
+          <w:noProof/>
+        </w:rPr>
+        <w:drawing>
+          <wp:inline distT="0" distB="0" distL="0" distR="0" wp14:anchorId="5DC9A0B0" wp14:editId="395DE4BB">
+            <wp:extent cx="4301067" cy="1406578"/>
+            <wp:effectExtent l="0" t="0" r="4445" b="3175"/>
+            <wp:docPr id="5" name="Picture 5"/>
+            <wp:cNvGraphicFramePr>
+              <a:graphicFrameLocks xmlns:a="http://schemas.openxmlformats.org/drawingml/2006/main" noChangeAspect="1"/>
+            </wp:cNvGraphicFramePr>
+            <a:graphic xmlns:a="http://schemas.openxmlformats.org/drawingml/2006/main">
+              <a:graphicData uri="http://schemas.openxmlformats.org/drawingml/2006/picture">
+                <pic:pic xmlns:pic="http://schemas.openxmlformats.org/drawingml/2006/picture">
+                  <pic:nvPicPr>
+                    <pic:cNvPr id="1" name=""/>
+                    <pic:cNvPicPr/>
+                  </pic:nvPicPr>
+                  <pic:blipFill>
+                    <a:blip r:embed="rId11"/>
+                    <a:stretch>
+                      <a:fillRect/>
+                    </a:stretch>
+                  </pic:blipFill>
+                  <pic:spPr>
+                    <a:xfrm>
+                      <a:off x="0" y="0"/>
+                      <a:ext cx="4321026" cy="1413105"/>
+                    </a:xfrm>
+                    <a:prstGeom prst="rect">
+                      <a:avLst/>
+                    </a:prstGeom>
+                  </pic:spPr>
+                </pic:pic>
+              </a:graphicData>
+            </a:graphic>
+          </wp:inline>
+        </w:drawing>
+      </w:r>
+    </w:p>
+    <w:p>
+      <w:pPr>
+        <w:pStyle w:val="ListBullet"/>
+      </w:pPr>
+      <w:r>
+        <w:t>This</w:t>
+      </w:r>
+      <w:r>
+        <w:t xml:space="preserve"> plot also helps us to better understand the notions of bias </w:t>
+      </w:r>
+      <w:r>
+        <w:t xml:space="preserve">+ </w:t>
+      </w:r>
+      <w:r>
+        <w:t xml:space="preserve">variance. </w:t>
+      </w:r>
+    </w:p>
+    <w:p>
+      <w:pPr>
+        <w:pStyle w:val="ListBullet"/>
+      </w:pPr>
+      <w:r>
+        <w:t xml:space="preserve">If </w:t>
+      </w:r>
+      <w:r>
+        <w:t xml:space="preserve">you have a learning algorithm </w:t>
+      </w:r>
+      <w:r>
+        <w:t>+ the CV or</w:t>
+      </w:r>
+      <w:r>
+        <w:t xml:space="preserve"> test set error is high</w:t>
+      </w:r>
+      <w:r>
+        <w:t xml:space="preserve">, we need to figure out if the algorithm </w:t>
+      </w:r>
+      <w:r>
+        <w:t xml:space="preserve">suffering from high bias or high variance. </w:t>
+      </w:r>
+    </w:p>
+    <w:p>
+      <w:pPr>
+        <w:pStyle w:val="ListBullet"/>
+      </w:pPr>
+      <w:r>
+        <w:t xml:space="preserve">When CV </w:t>
+      </w:r>
+      <w:r>
+        <w:t xml:space="preserve">error </w:t>
+      </w:r>
+      <w:r>
+        <w:t xml:space="preserve">is high, this </w:t>
+      </w:r>
+      <w:r>
+        <w:t xml:space="preserve">corresponds to </w:t>
+      </w:r>
+      <w:r>
+        <w:t>1 of 2 regions</w:t>
+      </w:r>
+    </w:p>
+    <w:p>
+      <w:pPr>
+        <w:pStyle w:val="ListBullet"/>
+      </w:pPr>
+      <w:r>
+        <w:t xml:space="preserve">The region w/ the lower degree d polynomial </w:t>
+      </w:r>
+      <w:r>
+        <w:t xml:space="preserve">corresponds to a </w:t>
+      </w:r>
+      <w:r>
+        <w:rPr>
+          <w:b/>
+        </w:rPr>
+        <w:t>high bias problem</w:t>
+      </w:r>
+      <w:r>
+        <w:rPr>
+          <w:b/>
+        </w:rPr>
+        <w:t xml:space="preserve"> </w:t>
+      </w:r>
+      <w:r>
+        <w:t>(</w:t>
+      </w:r>
+      <w:r>
+        <w:t>fitting an o</w:t>
+      </w:r>
+      <w:r>
+        <w:t>verly-</w:t>
+      </w:r>
+      <w:r>
+        <w:t>low order polynomial</w:t>
+      </w:r>
+      <w:r>
+        <w:t xml:space="preserve"> when we really needed a higher-</w:t>
+      </w:r>
+      <w:r>
+        <w:t>or</w:t>
+      </w:r>
+      <w:r>
+        <w:t>der polynomial to fit the data)</w:t>
+      </w:r>
+    </w:p>
+    <w:p>
+      <w:pPr>
+        <w:pStyle w:val="ListBullet"/>
+      </w:pPr>
+      <w:r>
+        <w:t xml:space="preserve">The region w/ the higher degree d polynomial </w:t>
+      </w:r>
+      <w:r>
+        <w:t xml:space="preserve">corresponds to a high </w:t>
+      </w:r>
+      <w:r>
+        <w:rPr>
+          <w:b/>
+        </w:rPr>
+        <w:t>variance problem</w:t>
+      </w:r>
+      <w:r>
+        <w:t xml:space="preserve"> (if d </w:t>
+      </w:r>
+      <w:r>
+        <w:t>was</w:t>
+      </w:r>
+      <w:r>
+        <w:t xml:space="preserve"> </w:t>
+      </w:r>
+      <w:r>
+        <w:t>too large for the da</w:t>
+      </w:r>
+      <w:r>
+        <w:t>ta set that we have)</w:t>
+      </w:r>
+    </w:p>
+    <w:p>
+      <w:pPr>
+        <w:pStyle w:val="ListBullet"/>
+        <w:numPr>
+          <w:ilvl w:val="0"/>
+          <w:numId w:val="0"/>
+        </w:numPr>
+        <w:ind w:left="1800" w:firstLine="360"/>
+      </w:pPr>
+      <w:bookmarkStart w:id="0" w:name="_GoBack"/>
+      <w:bookmarkEnd w:id="0"/>
+      <w:r>
+        <w:rPr>
+          <w:noProof/>
+        </w:rPr>
+        <w:drawing>
+          <wp:inline distT="0" distB="0" distL="0" distR="0" wp14:anchorId="7136F2FF" wp14:editId="18D072E8">
+            <wp:extent cx="2214033" cy="1786571"/>
+            <wp:effectExtent l="0" t="0" r="0" b="4445"/>
+            <wp:docPr id="11" name="Picture 11"/>
+            <wp:cNvGraphicFramePr>
+              <a:graphicFrameLocks xmlns:a="http://schemas.openxmlformats.org/drawingml/2006/main" noChangeAspect="1"/>
+            </wp:cNvGraphicFramePr>
+            <a:graphic xmlns:a="http://schemas.openxmlformats.org/drawingml/2006/main">
+              <a:graphicData uri="http://schemas.openxmlformats.org/drawingml/2006/picture">
+                <pic:pic xmlns:pic="http://schemas.openxmlformats.org/drawingml/2006/picture">
+                  <pic:nvPicPr>
+                    <pic:cNvPr id="1" name=""/>
+                    <pic:cNvPicPr/>
+                  </pic:nvPicPr>
+                  <pic:blipFill>
+                    <a:blip r:embed="rId12"/>
+                    <a:stretch>
+                      <a:fillRect/>
+                    </a:stretch>
+                  </pic:blipFill>
+                  <pic:spPr>
+                    <a:xfrm>
+                      <a:off x="0" y="0"/>
+                      <a:ext cx="2227398" cy="1797356"/>
+                    </a:xfrm>
+                    <a:prstGeom prst="rect">
+                      <a:avLst/>
+                    </a:prstGeom>
+                  </pic:spPr>
+                </pic:pic>
+              </a:graphicData>
+            </a:graphic>
+          </wp:inline>
+        </w:drawing>
+      </w:r>
+    </w:p>
+    <w:p>
+      <w:pPr>
+        <w:pStyle w:val="ListBullet"/>
+      </w:pPr>
+      <w:r>
+        <w:t>For the high-</w:t>
+      </w:r>
+      <w:r>
+        <w:t>bias case</w:t>
+      </w:r>
+      <w:r>
+        <w:t xml:space="preserve"> (under-fitting), </w:t>
+      </w:r>
+      <w:r>
+        <w:t xml:space="preserve">what we find is that both the </w:t>
+      </w:r>
+      <w:r>
+        <w:t xml:space="preserve">CV </w:t>
+      </w:r>
+      <w:r>
+        <w:rPr>
+          <w:i/>
+        </w:rPr>
+        <w:t xml:space="preserve">AND </w:t>
+      </w:r>
+      <w:r>
+        <w:t xml:space="preserve">training error are going to be high. </w:t>
+      </w:r>
+    </w:p>
+    <w:p>
+      <w:pPr>
+        <w:pStyle w:val="ListBullet"/>
+      </w:pPr>
+      <w:r>
+        <w:t xml:space="preserve">If you see this combo, </w:t>
+      </w:r>
+      <w:r>
+        <w:t xml:space="preserve">that's a sign your algorithm may be suffering from high bias. </w:t>
+      </w:r>
+    </w:p>
+    <w:p>
+      <w:pPr>
+        <w:pStyle w:val="ListBullet"/>
+      </w:pPr>
+      <w:r>
+        <w:lastRenderedPageBreak/>
+        <w:t xml:space="preserve">If </w:t>
+      </w:r>
+      <w:r>
+        <w:t>your algorithm i</w:t>
+      </w:r>
+      <w:r>
+        <w:t>s suffering from high variance, the training error is going to be low (</w:t>
+      </w:r>
+      <w:r>
+        <w:t xml:space="preserve">fitting </w:t>
+      </w:r>
+      <w:r>
+        <w:t>training set very well)</w:t>
+      </w:r>
+      <w:r>
+        <w:t xml:space="preserve"> </w:t>
+      </w:r>
+      <w:r>
+        <w:t xml:space="preserve">but the CV </w:t>
+      </w:r>
+      <w:r>
+        <w:t>error</w:t>
+      </w:r>
+      <w:r>
+        <w:t xml:space="preserve"> is much bigger</w:t>
+      </w:r>
+    </w:p>
+    <w:p>
+      <w:pPr>
+        <w:pStyle w:val="ListBullet"/>
+      </w:pPr>
+      <w:r>
+        <w:t xml:space="preserve">The </w:t>
+      </w:r>
+      <w:r>
+        <w:t xml:space="preserve">key that distinguishes these </w:t>
+      </w:r>
+      <w:r>
+        <w:t>2 cases is:</w:t>
+      </w:r>
+    </w:p>
+    <w:p>
+      <w:pPr>
+        <w:pStyle w:val="ListBullet"/>
+        <w:tabs>
+          <w:tab w:val="clear" w:pos="360"/>
+          <w:tab w:val="num" w:pos="720"/>
+        </w:tabs>
+        <w:ind w:left="720"/>
+      </w:pPr>
+      <w:r>
+        <w:t xml:space="preserve">If </w:t>
+      </w:r>
+      <w:r>
+        <w:t xml:space="preserve">you have a </w:t>
+      </w:r>
+      <w:r>
+        <w:rPr>
+          <w:b/>
+        </w:rPr>
+        <w:t>high bias</w:t>
+      </w:r>
+      <w:r>
+        <w:t xml:space="preserve"> problem, the </w:t>
+      </w:r>
+      <w:r>
+        <w:t xml:space="preserve">training set </w:t>
+      </w:r>
+      <w:r>
+        <w:t xml:space="preserve">+ CV set error will </w:t>
+      </w:r>
+      <w:r>
+        <w:rPr>
+          <w:i/>
+        </w:rPr>
+        <w:t xml:space="preserve">both </w:t>
+      </w:r>
+      <w:r>
+        <w:t xml:space="preserve">be </w:t>
+      </w:r>
+    </w:p>
+    <w:p>
+      <w:pPr>
+        <w:pStyle w:val="ListBullet"/>
+        <w:tabs>
+          <w:tab w:val="clear" w:pos="360"/>
+          <w:tab w:val="num" w:pos="720"/>
+        </w:tabs>
+        <w:ind w:left="720"/>
+      </w:pPr>
+      <w:r>
+        <w:t xml:space="preserve">If </w:t>
+      </w:r>
+      <w:r>
+        <w:t xml:space="preserve">you have a </w:t>
+      </w:r>
+      <w:r>
+        <w:rPr>
+          <w:b/>
+        </w:rPr>
+        <w:t>high variance</w:t>
+      </w:r>
+      <w:r>
+        <w:t xml:space="preserve"> problem, </w:t>
+      </w:r>
+      <w:r>
+        <w:t xml:space="preserve">the </w:t>
+      </w:r>
+      <w:r>
+        <w:t xml:space="preserve">training set error will usually be lower than the </w:t>
+      </w:r>
+      <w:r>
+        <w:t>CV error</w:t>
+      </w:r>
+    </w:p>
+    <w:p>
+      <w:pPr>
+        <w:pStyle w:val="ListBullet"/>
+        <w:numPr>
+          <w:ilvl w:val="0"/>
+          <w:numId w:val="0"/>
+        </w:numPr>
+        <w:ind w:left="1080" w:firstLine="360"/>
+      </w:pPr>
+      <w:r>
+        <w:rPr>
+          <w:noProof/>
+        </w:rPr>
+        <w:drawing>
+          <wp:inline distT="0" distB="0" distL="0" distR="0" wp14:anchorId="344EAFF5" wp14:editId="12691D0E">
+            <wp:extent cx="2167467" cy="753902"/>
+            <wp:effectExtent l="0" t="0" r="4445" b="8255"/>
+            <wp:docPr id="9" name="Picture 9"/>
+            <wp:cNvGraphicFramePr>
+              <a:graphicFrameLocks xmlns:a="http://schemas.openxmlformats.org/drawingml/2006/main" noChangeAspect="1"/>
+            </wp:cNvGraphicFramePr>
+            <a:graphic xmlns:a="http://schemas.openxmlformats.org/drawingml/2006/main">
+              <a:graphicData uri="http://schemas.openxmlformats.org/drawingml/2006/picture">
+                <pic:pic xmlns:pic="http://schemas.openxmlformats.org/drawingml/2006/picture">
+                  <pic:nvPicPr>
+                    <pic:cNvPr id="1" name=""/>
+                    <pic:cNvPicPr/>
+                  </pic:nvPicPr>
+                  <pic:blipFill>
+                    <a:blip r:embed="rId13"/>
+                    <a:stretch>
+                      <a:fillRect/>
+                    </a:stretch>
+                  </pic:blipFill>
+                  <pic:spPr>
+                    <a:xfrm>
+                      <a:off x="0" y="0"/>
+                      <a:ext cx="2178087" cy="757596"/>
+                    </a:xfrm>
+                    <a:prstGeom prst="rect">
+                      <a:avLst/>
+                    </a:prstGeom>
+                  </pic:spPr>
+                </pic:pic>
+              </a:graphicData>
+            </a:graphic>
+          </wp:inline>
+        </w:drawing>
+      </w:r>
+      <w:r>
+        <w:rPr>
+          <w:noProof/>
+        </w:rPr>
+        <w:drawing>
+          <wp:inline distT="0" distB="0" distL="0" distR="0" wp14:anchorId="3F7526AD" wp14:editId="5126937F">
+            <wp:extent cx="2126192" cy="800774"/>
+            <wp:effectExtent l="0" t="0" r="7620" b="0"/>
+            <wp:docPr id="10" name="Picture 10"/>
+            <wp:cNvGraphicFramePr>
+              <a:graphicFrameLocks xmlns:a="http://schemas.openxmlformats.org/drawingml/2006/main" noChangeAspect="1"/>
+            </wp:cNvGraphicFramePr>
+            <a:graphic xmlns:a="http://schemas.openxmlformats.org/drawingml/2006/main">
+              <a:graphicData uri="http://schemas.openxmlformats.org/drawingml/2006/picture">
+                <pic:pic xmlns:pic="http://schemas.openxmlformats.org/drawingml/2006/picture">
+                  <pic:nvPicPr>
+                    <pic:cNvPr id="1" name=""/>
+                    <pic:cNvPicPr/>
+                  </pic:nvPicPr>
+                  <pic:blipFill>
+                    <a:blip r:embed="rId14"/>
+                    <a:stretch>
+                      <a:fillRect/>
+                    </a:stretch>
+                  </pic:blipFill>
+                  <pic:spPr>
+                    <a:xfrm>
+                      <a:off x="0" y="0"/>
+                      <a:ext cx="2136277" cy="804572"/>
+                    </a:xfrm>
+                    <a:prstGeom prst="rect">
+                      <a:avLst/>
+                    </a:prstGeom>
+                  </pic:spPr>
+                </pic:pic>
+              </a:graphicData>
+            </a:graphic>
+          </wp:inline>
+        </w:drawing>
+      </w:r>
+    </w:p>
+    <w:p>
+      <w:pPr>
+        <w:pStyle w:val="ListBullet"/>
+      </w:pPr>
+      <w:r>
+        <w:t xml:space="preserve">By diagnosing </w:t>
+      </w:r>
+      <w:r>
+        <w:t xml:space="preserve">whether a learning algorithm </w:t>
+      </w:r>
+      <w:r>
+        <w:t xml:space="preserve">is </w:t>
+      </w:r>
+      <w:r>
+        <w:t>suffering from high bias or high variance</w:t>
+      </w:r>
+      <w:r>
+        <w:t xml:space="preserve">, we get </w:t>
+      </w:r>
+      <w:r>
+        <w:t>much better guidance for what might be promising things to try in order to improve the perfor</w:t>
+      </w:r>
+      <w:r>
+        <w:t>mance of the learning algorithm</w:t>
       </w:r>
     </w:p>
     <w:p>
@@ -186,8 +1460,6 @@
         </w:rPr>
         <w:t>IV. DECIDING WHAT TO DO NEXT REVISITED</w:t>
       </w:r>
-      <w:bookmarkStart w:id="0" w:name="_GoBack"/>
-      <w:bookmarkEnd w:id="0"/>
     </w:p>
     <w:sectPr>
       <w:pgSz w:w="12240" w:h="15840"/>
@@ -200,7 +1472,7 @@
 </file>
 
 <file path=word/endnotes.xml><?xml version="1.0" encoding="utf-8"?>
-<w:endnotes xmlns:wpc="http://schemas.microsoft.com/office/word/2010/wordprocessingCanvas" xmlns:mc="http://schemas.openxmlformats.org/markup-compatibility/2006" xmlns:o="urn:schemas-microsoft-com:office:office" xmlns:r="http://schemas.openxmlformats.org/officeDocument/2006/relationships" xmlns:m="http://schemas.openxmlformats.org/officeDocument/2006/math" xmlns:v="urn:schemas-microsoft-com:vml" xmlns:wp14="http://schemas.microsoft.com/office/word/2010/wordprocessingDrawing" xmlns:wp="http://schemas.openxmlformats.org/drawingml/2006/wordprocessingDrawing" xmlns:w10="urn:schemas-microsoft-com:office:word" xmlns:w="http://schemas.openxmlformats.org/wordprocessingml/2006/main" xmlns:w14="http://schemas.microsoft.com/office/word/2010/wordml" xmlns:w15="http://schemas.microsoft.com/office/word/2012/wordml" xmlns:wpg="http://schemas.microsoft.com/office/word/2010/wordprocessingGroup" xmlns:wpi="http://schemas.microsoft.com/office/word/2010/wordprocessingInk" xmlns:wne="http://schemas.microsoft.com/office/word/2006/wordml" xmlns:wps="http://schemas.microsoft.com/office/word/2010/wordprocessingShape" mc:Ignorable="w14 w15 wp14">
+<w:endnotes xmlns:wpc="http://schemas.microsoft.com/office/word/2010/wordprocessingCanvas" xmlns:cx="http://schemas.microsoft.com/office/drawing/2014/chartex" xmlns:cx1="http://schemas.microsoft.com/office/drawing/2015/9/8/chartex" xmlns:cx2="http://schemas.microsoft.com/office/drawing/2015/10/21/chartex" xmlns:cx3="http://schemas.microsoft.com/office/drawing/2016/5/9/chartex" xmlns:cx4="http://schemas.microsoft.com/office/drawing/2016/5/10/chartex" xmlns:cx5="http://schemas.microsoft.com/office/drawing/2016/5/11/chartex" xmlns:cx6="http://schemas.microsoft.com/office/drawing/2016/5/12/chartex" xmlns:cx7="http://schemas.microsoft.com/office/drawing/2016/5/13/chartex" xmlns:cx8="http://schemas.microsoft.com/office/drawing/2016/5/14/chartex" xmlns:mc="http://schemas.openxmlformats.org/markup-compatibility/2006" xmlns:aink="http://schemas.microsoft.com/office/drawing/2016/ink" xmlns:am3d="http://schemas.microsoft.com/office/drawing/2017/model3d" xmlns:o="urn:schemas-microsoft-com:office:office" xmlns:r="http://schemas.openxmlformats.org/officeDocument/2006/relationships" xmlns:m="http://schemas.openxmlformats.org/officeDocument/2006/math" xmlns:v="urn:schemas-microsoft-com:vml" xmlns:wp14="http://schemas.microsoft.com/office/word/2010/wordprocessingDrawing" xmlns:wp="http://schemas.openxmlformats.org/drawingml/2006/wordprocessingDrawing" xmlns:w10="urn:schemas-microsoft-com:office:word" xmlns:w="http://schemas.openxmlformats.org/wordprocessingml/2006/main" xmlns:w14="http://schemas.microsoft.com/office/word/2010/wordml" xmlns:w15="http://schemas.microsoft.com/office/word/2012/wordml" xmlns:w16cid="http://schemas.microsoft.com/office/word/2016/wordml/cid" xmlns:w16se="http://schemas.microsoft.com/office/word/2015/wordml/symex" xmlns:wpg="http://schemas.microsoft.com/office/word/2010/wordprocessingGroup" xmlns:wpi="http://schemas.microsoft.com/office/word/2010/wordprocessingInk" xmlns:wne="http://schemas.microsoft.com/office/word/2006/wordml" xmlns:wps="http://schemas.microsoft.com/office/word/2010/wordprocessingShape" mc:Ignorable="w14 w15 w16se w16cid wp14">
   <w:endnote w:type="separator" w:id="-1">
     <w:p>
       <w:pPr>
@@ -225,7 +1497,7 @@
 </file>
 
 <file path=word/footnotes.xml><?xml version="1.0" encoding="utf-8"?>
-<w:footnotes xmlns:wpc="http://schemas.microsoft.com/office/word/2010/wordprocessingCanvas" xmlns:mc="http://schemas.openxmlformats.org/markup-compatibility/2006" xmlns:o="urn:schemas-microsoft-com:office:office" xmlns:r="http://schemas.openxmlformats.org/officeDocument/2006/relationships" xmlns:m="http://schemas.openxmlformats.org/officeDocument/2006/math" xmlns:v="urn:schemas-microsoft-com:vml" xmlns:wp14="http://schemas.microsoft.com/office/word/2010/wordprocessingDrawing" xmlns:wp="http://schemas.openxmlformats.org/drawingml/2006/wordprocessingDrawing" xmlns:w10="urn:schemas-microsoft-com:office:word" xmlns:w="http://schemas.openxmlformats.org/wordprocessingml/2006/main" xmlns:w14="http://schemas.microsoft.com/office/word/2010/wordml" xmlns:w15="http://schemas.microsoft.com/office/word/2012/wordml" xmlns:wpg="http://schemas.microsoft.com/office/word/2010/wordprocessingGroup" xmlns:wpi="http://schemas.microsoft.com/office/word/2010/wordprocessingInk" xmlns:wne="http://schemas.microsoft.com/office/word/2006/wordml" xmlns:wps="http://schemas.microsoft.com/office/word/2010/wordprocessingShape" mc:Ignorable="w14 w15 wp14">
+<w:footnotes xmlns:wpc="http://schemas.microsoft.com/office/word/2010/wordprocessingCanvas" xmlns:cx="http://schemas.microsoft.com/office/drawing/2014/chartex" xmlns:cx1="http://schemas.microsoft.com/office/drawing/2015/9/8/chartex" xmlns:cx2="http://schemas.microsoft.com/office/drawing/2015/10/21/chartex" xmlns:cx3="http://schemas.microsoft.com/office/drawing/2016/5/9/chartex" xmlns:cx4="http://schemas.microsoft.com/office/drawing/2016/5/10/chartex" xmlns:cx5="http://schemas.microsoft.com/office/drawing/2016/5/11/chartex" xmlns:cx6="http://schemas.microsoft.com/office/drawing/2016/5/12/chartex" xmlns:cx7="http://schemas.microsoft.com/office/drawing/2016/5/13/chartex" xmlns:cx8="http://schemas.microsoft.com/office/drawing/2016/5/14/chartex" xmlns:mc="http://schemas.openxmlformats.org/markup-compatibility/2006" xmlns:aink="http://schemas.microsoft.com/office/drawing/2016/ink" xmlns:am3d="http://schemas.microsoft.com/office/drawing/2017/model3d" xmlns:o="urn:schemas-microsoft-com:office:office" xmlns:r="http://schemas.openxmlformats.org/officeDocument/2006/relationships" xmlns:m="http://schemas.openxmlformats.org/officeDocument/2006/math" xmlns:v="urn:schemas-microsoft-com:vml" xmlns:wp14="http://schemas.microsoft.com/office/word/2010/wordprocessingDrawing" xmlns:wp="http://schemas.openxmlformats.org/drawingml/2006/wordprocessingDrawing" xmlns:w10="urn:schemas-microsoft-com:office:word" xmlns:w="http://schemas.openxmlformats.org/wordprocessingml/2006/main" xmlns:w14="http://schemas.microsoft.com/office/word/2010/wordml" xmlns:w15="http://schemas.microsoft.com/office/word/2012/wordml" xmlns:w16cid="http://schemas.microsoft.com/office/word/2016/wordml/cid" xmlns:w16se="http://schemas.microsoft.com/office/word/2015/wordml/symex" xmlns:wpg="http://schemas.microsoft.com/office/word/2010/wordprocessingGroup" xmlns:wpi="http://schemas.microsoft.com/office/word/2010/wordprocessingInk" xmlns:wne="http://schemas.microsoft.com/office/word/2006/wordml" xmlns:wps="http://schemas.microsoft.com/office/word/2010/wordprocessingShape" mc:Ignorable="w14 w15 w16se w16cid wp14">
   <w:footnote w:type="separator" w:id="-1">
     <w:p>
       <w:pPr>
@@ -250,7 +1522,7 @@
 </file>
 
 <file path=word/numbering.xml><?xml version="1.0" encoding="utf-8"?>
-<w:numbering xmlns:wpc="http://schemas.microsoft.com/office/word/2010/wordprocessingCanvas" xmlns:mc="http://schemas.openxmlformats.org/markup-compatibility/2006" xmlns:o="urn:schemas-microsoft-com:office:office" xmlns:r="http://schemas.openxmlformats.org/officeDocument/2006/relationships" xmlns:m="http://schemas.openxmlformats.org/officeDocument/2006/math" xmlns:v="urn:schemas-microsoft-com:vml" xmlns:wp14="http://schemas.microsoft.com/office/word/2010/wordprocessingDrawing" xmlns:wp="http://schemas.openxmlformats.org/drawingml/2006/wordprocessingDrawing" xmlns:w10="urn:schemas-microsoft-com:office:word" xmlns:w="http://schemas.openxmlformats.org/wordprocessingml/2006/main" xmlns:w14="http://schemas.microsoft.com/office/word/2010/wordml" xmlns:w15="http://schemas.microsoft.com/office/word/2012/wordml" xmlns:wpg="http://schemas.microsoft.com/office/word/2010/wordprocessingGroup" xmlns:wpi="http://schemas.microsoft.com/office/word/2010/wordprocessingInk" xmlns:wne="http://schemas.microsoft.com/office/word/2006/wordml" xmlns:wps="http://schemas.microsoft.com/office/word/2010/wordprocessingShape" mc:Ignorable="w14 w15 wp14">
+<w:numbering xmlns:wpc="http://schemas.microsoft.com/office/word/2010/wordprocessingCanvas" xmlns:cx="http://schemas.microsoft.com/office/drawing/2014/chartex" xmlns:cx1="http://schemas.microsoft.com/office/drawing/2015/9/8/chartex" xmlns:cx2="http://schemas.microsoft.com/office/drawing/2015/10/21/chartex" xmlns:cx3="http://schemas.microsoft.com/office/drawing/2016/5/9/chartex" xmlns:cx4="http://schemas.microsoft.com/office/drawing/2016/5/10/chartex" xmlns:cx5="http://schemas.microsoft.com/office/drawing/2016/5/11/chartex" xmlns:cx6="http://schemas.microsoft.com/office/drawing/2016/5/12/chartex" xmlns:cx7="http://schemas.microsoft.com/office/drawing/2016/5/13/chartex" xmlns:cx8="http://schemas.microsoft.com/office/drawing/2016/5/14/chartex" xmlns:mc="http://schemas.openxmlformats.org/markup-compatibility/2006" xmlns:aink="http://schemas.microsoft.com/office/drawing/2016/ink" xmlns:am3d="http://schemas.microsoft.com/office/drawing/2017/model3d" xmlns:o="urn:schemas-microsoft-com:office:office" xmlns:r="http://schemas.openxmlformats.org/officeDocument/2006/relationships" xmlns:m="http://schemas.openxmlformats.org/officeDocument/2006/math" xmlns:v="urn:schemas-microsoft-com:vml" xmlns:wp14="http://schemas.microsoft.com/office/word/2010/wordprocessingDrawing" xmlns:wp="http://schemas.openxmlformats.org/drawingml/2006/wordprocessingDrawing" xmlns:w10="urn:schemas-microsoft-com:office:word" xmlns:w="http://schemas.openxmlformats.org/wordprocessingml/2006/main" xmlns:w14="http://schemas.microsoft.com/office/word/2010/wordml" xmlns:w15="http://schemas.microsoft.com/office/word/2012/wordml" xmlns:w16cid="http://schemas.microsoft.com/office/word/2016/wordml/cid" xmlns:w16se="http://schemas.microsoft.com/office/word/2015/wordml/symex" xmlns:wpg="http://schemas.microsoft.com/office/word/2010/wordprocessingGroup" xmlns:wpi="http://schemas.microsoft.com/office/word/2010/wordprocessingInk" xmlns:wne="http://schemas.microsoft.com/office/word/2006/wordml" xmlns:wps="http://schemas.microsoft.com/office/word/2010/wordprocessingShape" mc:Ignorable="w14 w15 w16se w16cid wp14">
   <w:abstractNum w:abstractNumId="0" w15:restartNumberingAfterBreak="0">
     <w:nsid w:val="FFFFFF89"/>
     <w:multiLevelType w:val="singleLevel"/>
@@ -270,6 +1542,95 @@
       <w:rPr>
         <w:rFonts w:ascii="Symbol" w:hAnsi="Symbol" w:hint="default"/>
       </w:rPr>
+    </w:lvl>
+  </w:abstractNum>
+  <w:abstractNum w:abstractNumId="1" w15:restartNumberingAfterBreak="0">
+    <w:nsid w:val="763D4731"/>
+    <w:multiLevelType w:val="hybridMultilevel"/>
+    <w:tmpl w:val="43961E76"/>
+    <w:lvl w:ilvl="0" w:tplc="9A4CE540">
+      <w:start w:val="1"/>
+      <w:numFmt w:val="upperRoman"/>
+      <w:lvlText w:val="%1."/>
+      <w:lvlJc w:val="left"/>
+      <w:pPr>
+        <w:ind w:left="1080" w:hanging="720"/>
+      </w:pPr>
+      <w:rPr>
+        <w:rFonts w:hint="default"/>
+      </w:rPr>
+    </w:lvl>
+    <w:lvl w:ilvl="1" w:tplc="04090019" w:tentative="1">
+      <w:start w:val="1"/>
+      <w:numFmt w:val="lowerLetter"/>
+      <w:lvlText w:val="%2."/>
+      <w:lvlJc w:val="left"/>
+      <w:pPr>
+        <w:ind w:left="1440" w:hanging="360"/>
+      </w:pPr>
+    </w:lvl>
+    <w:lvl w:ilvl="2" w:tplc="0409001B" w:tentative="1">
+      <w:start w:val="1"/>
+      <w:numFmt w:val="lowerRoman"/>
+      <w:lvlText w:val="%3."/>
+      <w:lvlJc w:val="right"/>
+      <w:pPr>
+        <w:ind w:left="2160" w:hanging="180"/>
+      </w:pPr>
+    </w:lvl>
+    <w:lvl w:ilvl="3" w:tplc="0409000F" w:tentative="1">
+      <w:start w:val="1"/>
+      <w:numFmt w:val="decimal"/>
+      <w:lvlText w:val="%4."/>
+      <w:lvlJc w:val="left"/>
+      <w:pPr>
+        <w:ind w:left="2880" w:hanging="360"/>
+      </w:pPr>
+    </w:lvl>
+    <w:lvl w:ilvl="4" w:tplc="04090019" w:tentative="1">
+      <w:start w:val="1"/>
+      <w:numFmt w:val="lowerLetter"/>
+      <w:lvlText w:val="%5."/>
+      <w:lvlJc w:val="left"/>
+      <w:pPr>
+        <w:ind w:left="3600" w:hanging="360"/>
+      </w:pPr>
+    </w:lvl>
+    <w:lvl w:ilvl="5" w:tplc="0409001B" w:tentative="1">
+      <w:start w:val="1"/>
+      <w:numFmt w:val="lowerRoman"/>
+      <w:lvlText w:val="%6."/>
+      <w:lvlJc w:val="right"/>
+      <w:pPr>
+        <w:ind w:left="4320" w:hanging="180"/>
+      </w:pPr>
+    </w:lvl>
+    <w:lvl w:ilvl="6" w:tplc="0409000F" w:tentative="1">
+      <w:start w:val="1"/>
+      <w:numFmt w:val="decimal"/>
+      <w:lvlText w:val="%7."/>
+      <w:lvlJc w:val="left"/>
+      <w:pPr>
+        <w:ind w:left="5040" w:hanging="360"/>
+      </w:pPr>
+    </w:lvl>
+    <w:lvl w:ilvl="7" w:tplc="04090019" w:tentative="1">
+      <w:start w:val="1"/>
+      <w:numFmt w:val="lowerLetter"/>
+      <w:lvlText w:val="%8."/>
+      <w:lvlJc w:val="left"/>
+      <w:pPr>
+        <w:ind w:left="5760" w:hanging="360"/>
+      </w:pPr>
+    </w:lvl>
+    <w:lvl w:ilvl="8" w:tplc="0409001B" w:tentative="1">
+      <w:start w:val="1"/>
+      <w:numFmt w:val="lowerRoman"/>
+      <w:lvlText w:val="%9."/>
+      <w:lvlJc w:val="right"/>
+      <w:pPr>
+        <w:ind w:left="6480" w:hanging="180"/>
+      </w:pPr>
     </w:lvl>
   </w:abstractNum>
   <w:num w:numId="1">
@@ -281,11 +1642,14 @@
   <w:num w:numId="3">
     <w:abstractNumId w:val="0"/>
   </w:num>
+  <w:num w:numId="4">
+    <w:abstractNumId w:val="1"/>
+  </w:num>
 </w:numbering>
 </file>
 
 <file path=word/styles.xml><?xml version="1.0" encoding="utf-8"?>
-<w:styles xmlns:mc="http://schemas.openxmlformats.org/markup-compatibility/2006" xmlns:r="http://schemas.openxmlformats.org/officeDocument/2006/relationships" xmlns:w="http://schemas.openxmlformats.org/wordprocessingml/2006/main" xmlns:w14="http://schemas.microsoft.com/office/word/2010/wordml" xmlns:w15="http://schemas.microsoft.com/office/word/2012/wordml" mc:Ignorable="w14 w15">
+<w:styles xmlns:mc="http://schemas.openxmlformats.org/markup-compatibility/2006" xmlns:r="http://schemas.openxmlformats.org/officeDocument/2006/relationships" xmlns:w="http://schemas.openxmlformats.org/wordprocessingml/2006/main" xmlns:w14="http://schemas.microsoft.com/office/word/2010/wordml" xmlns:w15="http://schemas.microsoft.com/office/word/2012/wordml" xmlns:w16cid="http://schemas.microsoft.com/office/word/2016/wordml/cid" xmlns:w16se="http://schemas.microsoft.com/office/word/2015/wordml/symex" mc:Ignorable="w14 w15 w16se w16cid">
   <w:docDefaults>
     <w:rPrDefault>
       <w:rPr>
@@ -301,7 +1665,7 @@
       </w:pPr>
     </w:pPrDefault>
   </w:docDefaults>
-  <w:latentStyles w:defLockedState="0" w:defUIPriority="99" w:defSemiHidden="0" w:defUnhideWhenUsed="0" w:defQFormat="0" w:count="371">
+  <w:latentStyles w:defLockedState="0" w:defUIPriority="99" w:defSemiHidden="0" w:defUnhideWhenUsed="0" w:defQFormat="0" w:count="375">
     <w:lsdException w:name="Normal" w:uiPriority="0" w:qFormat="1"/>
     <w:lsdException w:name="heading 1" w:uiPriority="9" w:qFormat="1"/>
     <w:lsdException w:name="heading 2" w:semiHidden="1" w:uiPriority="9" w:unhideWhenUsed="1" w:qFormat="1"/>
@@ -407,7 +1771,6 @@
     <w:lsdException w:name="HTML Sample" w:semiHidden="1" w:unhideWhenUsed="1"/>
     <w:lsdException w:name="HTML Typewriter" w:semiHidden="1" w:unhideWhenUsed="1"/>
     <w:lsdException w:name="HTML Variable" w:semiHidden="1" w:unhideWhenUsed="1"/>
-    <w:lsdException w:name="Normal Table" w:semiHidden="1" w:unhideWhenUsed="1"/>
     <w:lsdException w:name="annotation subject" w:semiHidden="1" w:unhideWhenUsed="1"/>
     <w:lsdException w:name="No List" w:semiHidden="1" w:unhideWhenUsed="1"/>
     <w:lsdException w:name="Outline List 1" w:semiHidden="1" w:unhideWhenUsed="1"/>
@@ -451,10 +1814,8 @@
     <w:lsdException w:name="Table Elegant" w:semiHidden="1" w:unhideWhenUsed="1"/>
     <w:lsdException w:name="Table Professional" w:semiHidden="1" w:unhideWhenUsed="1"/>
     <w:lsdException w:name="Table Subtle 1" w:semiHidden="1" w:unhideWhenUsed="1"/>
-    <w:lsdException w:name="Table Subtle 2" w:semiHidden="1" w:unhideWhenUsed="1"/>
     <w:lsdException w:name="Table Web 1" w:semiHidden="1" w:unhideWhenUsed="1"/>
     <w:lsdException w:name="Table Web 2" w:semiHidden="1" w:unhideWhenUsed="1"/>
-    <w:lsdException w:name="Table Web 3" w:semiHidden="1" w:unhideWhenUsed="1"/>
     <w:lsdException w:name="Balloon Text" w:semiHidden="1" w:unhideWhenUsed="1"/>
     <w:lsdException w:name="Table Grid" w:uiPriority="39"/>
     <w:lsdException w:name="Table Theme" w:semiHidden="1" w:unhideWhenUsed="1"/>
@@ -673,6 +2034,10 @@
     <w:lsdException w:name="List Table 5 Dark Accent 6" w:uiPriority="50"/>
     <w:lsdException w:name="List Table 6 Colorful Accent 6" w:uiPriority="51"/>
     <w:lsdException w:name="List Table 7 Colorful Accent 6" w:uiPriority="52"/>
+    <w:lsdException w:name="Mention" w:semiHidden="1" w:unhideWhenUsed="1"/>
+    <w:lsdException w:name="Smart Hyperlink" w:semiHidden="1" w:unhideWhenUsed="1"/>
+    <w:lsdException w:name="Hashtag" w:semiHidden="1" w:unhideWhenUsed="1"/>
+    <w:lsdException w:name="Unresolved Mention" w:semiHidden="1" w:unhideWhenUsed="1"/>
   </w:latentStyles>
   <w:style w:type="paragraph" w:default="1" w:styleId="Normal">
     <w:name w:val="Normal"/>

</xml_diff>